<commit_message>
code spectrogam , cutfile, viewfile
</commit_message>
<xml_diff>
--- a/Chương 1 - Phan Tich  Tieng Noi .docx
+++ b/Chương 1 - Phan Tich  Tieng Noi .docx
@@ -100,6 +100,7 @@
       <w:r>
         <w:rPr>
           <w:rFonts w:ascii="Times New Roman" w:hAnsi="Times New Roman" w:cs="Times New Roman"/>
+          <w:noProof/>
           <w:lang w:val="vi-VN"/>
         </w:rPr>
         <w:drawing>
@@ -349,6 +350,7 @@
       <w:r>
         <w:rPr>
           <w:rFonts w:ascii="Times New Roman" w:hAnsi="Times New Roman" w:cs="Times New Roman"/>
+          <w:noProof/>
           <w:lang w:val="vi-VN"/>
         </w:rPr>
         <w:drawing>
@@ -481,35 +483,7 @@
           <w:rFonts w:ascii="Times New Roman" w:hAnsi="Times New Roman" w:cs="Times New Roman"/>
           <w:lang w:val="vi-VN"/>
         </w:rPr>
-        <w:t>Y2</w:t>
-      </w:r>
-      <w:r>
-        <w:rPr>
-          <w:rFonts w:ascii="Times New Roman" w:hAnsi="Times New Roman" w:cs="Times New Roman"/>
-          <w:lang w:val="vi-VN"/>
-        </w:rPr>
-        <w:t xml:space="preserve"> = </w:t>
-      </w:r>
-      <w:r>
-        <w:rPr>
-          <w:rFonts w:ascii="Times New Roman" w:hAnsi="Times New Roman" w:cs="Times New Roman"/>
-          <w:lang w:val="vi-VN"/>
-        </w:rPr>
-        <w:t>Asin2Pif2</w:t>
-      </w:r>
-      <w:r>
-        <w:rPr>
-          <w:rFonts w:ascii="Times New Roman" w:hAnsi="Times New Roman" w:cs="Times New Roman"/>
-          <w:lang w:val="vi-VN"/>
-        </w:rPr>
-        <w:t xml:space="preserve">t </w:t>
-      </w:r>
-      <w:r>
-        <w:rPr>
-          <w:rFonts w:ascii="Times New Roman" w:hAnsi="Times New Roman" w:cs="Times New Roman"/>
-          <w:lang w:val="vi-VN"/>
-        </w:rPr>
-        <w:t>, f2</w:t>
+        <w:t>Y2 = Asin2Pif2t , f2</w:t>
       </w:r>
     </w:p>
     <w:p>
@@ -601,6 +575,7 @@
       <w:r>
         <w:rPr>
           <w:rFonts w:ascii="Times New Roman" w:hAnsi="Times New Roman" w:cs="Times New Roman"/>
+          <w:noProof/>
           <w:lang w:val="vi-VN"/>
         </w:rPr>
         <w:drawing>
@@ -923,50 +898,22 @@
           <w:rFonts w:ascii="Times New Roman" w:hAnsi="Times New Roman" w:cs="Times New Roman"/>
           <w:lang w:val="vi-VN"/>
         </w:rPr>
-        <w:t xml:space="preserve">Phần tử thứ </w:t>
-      </w:r>
-      <w:r>
-        <w:rPr>
-          <w:rFonts w:ascii="Times New Roman" w:hAnsi="Times New Roman" w:cs="Times New Roman"/>
-          <w:lang w:val="vi-VN"/>
-        </w:rPr>
-        <w:t xml:space="preserve">ba </w:t>
-      </w:r>
-      <w:r>
-        <w:rPr>
-          <w:rFonts w:ascii="Times New Roman" w:hAnsi="Times New Roman" w:cs="Times New Roman"/>
-          <w:lang w:val="vi-VN"/>
-        </w:rPr>
-        <w:t xml:space="preserve">là </w:t>
-      </w:r>
-      <w:r>
-        <w:rPr>
-          <w:rFonts w:ascii="Times New Roman" w:hAnsi="Times New Roman" w:cs="Times New Roman"/>
-          <w:lang w:val="vi-VN"/>
-        </w:rPr>
-        <w:t xml:space="preserve">2  là 2kHz </w:t>
-      </w:r>
-    </w:p>
-    <w:p>
-      <w:pPr>
-        <w:rPr>
-          <w:rFonts w:ascii="Times New Roman" w:hAnsi="Times New Roman" w:cs="Times New Roman"/>
-          <w:lang w:val="vi-VN"/>
-        </w:rPr>
-      </w:pPr>
-      <w:r>
-        <w:rPr>
-          <w:rFonts w:ascii="Times New Roman" w:hAnsi="Times New Roman" w:cs="Times New Roman"/>
-          <w:lang w:val="vi-VN"/>
-        </w:rPr>
-        <w:t xml:space="preserve">Phần tử thứ </w:t>
-      </w:r>
-      <w:r>
-        <w:rPr>
-          <w:rFonts w:ascii="Times New Roman" w:hAnsi="Times New Roman" w:cs="Times New Roman"/>
-          <w:lang w:val="vi-VN"/>
-        </w:rPr>
-        <w:t>chín là 8 là 8kHz</w:t>
+        <w:t xml:space="preserve">Phần tử thứ ba là 2  là 2kHz </w:t>
+      </w:r>
+    </w:p>
+    <w:p>
+      <w:pPr>
+        <w:rPr>
+          <w:rFonts w:ascii="Times New Roman" w:hAnsi="Times New Roman" w:cs="Times New Roman"/>
+          <w:lang w:val="vi-VN"/>
+        </w:rPr>
+      </w:pPr>
+      <w:r>
+        <w:rPr>
+          <w:rFonts w:ascii="Times New Roman" w:hAnsi="Times New Roman" w:cs="Times New Roman"/>
+          <w:lang w:val="vi-VN"/>
+        </w:rPr>
+        <w:t>Phần tử thứ chín là 8 là 8kHz</w:t>
       </w:r>
     </w:p>
     <w:p>
@@ -1033,112 +980,192 @@
       <w:pPr>
         <w:rPr>
           <w:rFonts w:ascii="Times New Roman" w:hAnsi="Times New Roman" w:cs="Times New Roman"/>
-          <w:lang w:val="vi-VN"/>
-        </w:rPr>
-      </w:pPr>
-      <w:r>
-        <w:rPr>
-          <w:rFonts w:ascii="Times New Roman" w:hAnsi="Times New Roman" w:cs="Times New Roman"/>
-          <w:lang w:val="vi-VN"/>
-        </w:rPr>
-        <w:t>|--|--|--|--|--|--|--|bbb</w:t>
-      </w:r>
-    </w:p>
-    <w:p>
-      <w:pPr>
-        <w:rPr>
-          <w:rFonts w:ascii="Times New Roman" w:hAnsi="Times New Roman" w:cs="Times New Roman"/>
-          <w:lang w:val="vi-VN"/>
-        </w:rPr>
-      </w:pPr>
-    </w:p>
-    <w:p>
-      <w:pPr>
-        <w:rPr>
-          <w:rFonts w:ascii="Times New Roman" w:hAnsi="Times New Roman" w:cs="Times New Roman"/>
-          <w:lang w:val="vi-VN"/>
-        </w:rPr>
-      </w:pPr>
-    </w:p>
-    <w:p>
-      <w:pPr>
-        <w:rPr>
-          <w:rFonts w:ascii="Times New Roman" w:hAnsi="Times New Roman" w:cs="Times New Roman"/>
-          <w:lang w:val="vi-VN"/>
-        </w:rPr>
-      </w:pPr>
-    </w:p>
-    <w:p>
-      <w:pPr>
-        <w:rPr>
-          <w:rFonts w:ascii="Times New Roman" w:hAnsi="Times New Roman" w:cs="Times New Roman"/>
-          <w:lang w:val="vi-VN"/>
-        </w:rPr>
-      </w:pPr>
-    </w:p>
-    <w:p>
-      <w:pPr>
-        <w:rPr>
-          <w:rFonts w:ascii="Times New Roman" w:hAnsi="Times New Roman" w:cs="Times New Roman"/>
-          <w:lang w:val="vi-VN"/>
-        </w:rPr>
-      </w:pPr>
-    </w:p>
-    <w:p>
-      <w:pPr>
-        <w:rPr>
-          <w:rFonts w:ascii="Times New Roman" w:hAnsi="Times New Roman" w:cs="Times New Roman"/>
-          <w:lang w:val="vi-VN"/>
-        </w:rPr>
-      </w:pPr>
-    </w:p>
-    <w:p>
-      <w:pPr>
-        <w:rPr>
-          <w:rFonts w:ascii="Times New Roman" w:hAnsi="Times New Roman" w:cs="Times New Roman"/>
-          <w:lang w:val="vi-VN"/>
-        </w:rPr>
-      </w:pPr>
-    </w:p>
-    <w:p>
-      <w:pPr>
-        <w:rPr>
-          <w:rFonts w:ascii="Times New Roman" w:hAnsi="Times New Roman" w:cs="Times New Roman"/>
-          <w:lang w:val="vi-VN"/>
-        </w:rPr>
-      </w:pPr>
-    </w:p>
-    <w:p>
-      <w:pPr>
-        <w:rPr>
-          <w:rFonts w:ascii="Times New Roman" w:hAnsi="Times New Roman" w:cs="Times New Roman"/>
-          <w:lang w:val="vi-VN"/>
-        </w:rPr>
-      </w:pPr>
-    </w:p>
-    <w:p>
-      <w:pPr>
-        <w:rPr>
-          <w:rFonts w:ascii="Times New Roman" w:hAnsi="Times New Roman" w:cs="Times New Roman"/>
-          <w:lang w:val="vi-VN"/>
-        </w:rPr>
-      </w:pPr>
-    </w:p>
-    <w:p>
-      <w:pPr>
-        <w:rPr>
-          <w:rFonts w:ascii="Times New Roman" w:hAnsi="Times New Roman" w:cs="Times New Roman"/>
-          <w:lang w:val="vi-VN"/>
-        </w:rPr>
-      </w:pPr>
-    </w:p>
-    <w:p>
-      <w:pPr>
-        <w:rPr>
-          <w:rFonts w:ascii="Times New Roman" w:hAnsi="Times New Roman" w:cs="Times New Roman"/>
-          <w:lang w:val="vi-VN"/>
-        </w:rPr>
-      </w:pPr>
+        </w:rPr>
+      </w:pPr>
+      <w:r>
+        <w:rPr>
+          <w:rFonts w:ascii="Times New Roman" w:hAnsi="Times New Roman" w:cs="Times New Roman"/>
+          <w:lang w:val="vi-VN"/>
+        </w:rPr>
+        <w:t>|--|--|--|--|--|--|--|</w:t>
+      </w:r>
+    </w:p>
+    <w:p>
+      <w:pPr>
+        <w:rPr>
+          <w:rFonts w:ascii="Times New Roman" w:hAnsi="Times New Roman" w:cs="Times New Roman"/>
+          <w:lang w:val="vi-VN"/>
+        </w:rPr>
+      </w:pPr>
+    </w:p>
+    <w:p>
+      <w:pPr>
+        <w:rPr>
+          <w:rFonts w:ascii="Times New Roman" w:hAnsi="Times New Roman" w:cs="Times New Roman"/>
+          <w:lang w:val="vi-VN"/>
+        </w:rPr>
+      </w:pPr>
+    </w:p>
+    <w:p>
+      <w:pPr>
+        <w:rPr>
+          <w:rFonts w:ascii="Times New Roman" w:hAnsi="Times New Roman" w:cs="Times New Roman"/>
+        </w:rPr>
+      </w:pPr>
+    </w:p>
+    <w:p>
+      <w:pPr>
+        <w:rPr>
+          <w:rFonts w:ascii="Times New Roman" w:hAnsi="Times New Roman" w:cs="Times New Roman"/>
+        </w:rPr>
+      </w:pPr>
+      <w:r>
+        <w:rPr>
+          <w:rFonts w:ascii="Times New Roman" w:hAnsi="Times New Roman" w:cs="Times New Roman"/>
+        </w:rPr>
+        <w:lastRenderedPageBreak/>
+        <w:t xml:space="preserve">Buoi 4 tuan 2 </w:t>
+      </w:r>
+    </w:p>
+    <w:p>
+      <w:pPr>
+        <w:rPr>
+          <w:rFonts w:ascii="Times New Roman" w:hAnsi="Times New Roman" w:cs="Times New Roman"/>
+          <w:lang w:val="vi-VN"/>
+        </w:rPr>
+      </w:pPr>
+      <w:r>
+        <w:rPr>
+          <w:rFonts w:ascii="Times New Roman" w:hAnsi="Times New Roman" w:cs="Times New Roman"/>
+        </w:rPr>
+        <w:t>- spectrum: khi</w:t>
+      </w:r>
+      <w:r>
+        <w:rPr>
+          <w:rFonts w:ascii="Times New Roman" w:hAnsi="Times New Roman" w:cs="Times New Roman"/>
+          <w:lang w:val="vi-VN"/>
+        </w:rPr>
+        <w:t xml:space="preserve"> chiếu ánh sáng trắng qua lăng kinh ta được 7 màu : đỏ, cam, vàng, lục, lam, chàm, tím </w:t>
+      </w:r>
+    </w:p>
+    <w:p>
+      <w:pPr>
+        <w:rPr>
+          <w:rFonts w:ascii="Times New Roman" w:hAnsi="Times New Roman" w:cs="Times New Roman"/>
+          <w:lang w:val="vi-VN"/>
+        </w:rPr>
+      </w:pPr>
+      <w:r>
+        <w:rPr>
+          <w:rFonts w:ascii="Times New Roman" w:hAnsi="Times New Roman" w:cs="Times New Roman"/>
+          <w:lang w:val="vi-VN"/>
+        </w:rPr>
+        <w:t xml:space="preserve">Khi phân tích tiếng nói biến đổi Fowrier, ta được 257 màu ( 512/2 + 1); không thể biết được màu gì . Tần số 0Hz là màu gì </w:t>
+      </w:r>
+    </w:p>
+    <w:p>
+      <w:pPr>
+        <w:rPr>
+          <w:rFonts w:ascii="Times New Roman" w:hAnsi="Times New Roman" w:cs="Times New Roman"/>
+          <w:lang w:val="vi-VN"/>
+        </w:rPr>
+      </w:pPr>
+      <w:r>
+        <w:rPr>
+          <w:rFonts w:ascii="Times New Roman" w:hAnsi="Times New Roman" w:cs="Times New Roman"/>
+          <w:lang w:val="vi-VN"/>
+        </w:rPr>
+        <w:t xml:space="preserve">Tần số cao nhất: 8000 Hz / 256 = 31.25 </w:t>
+      </w:r>
+    </w:p>
+    <w:p>
+      <w:pPr>
+        <w:rPr>
+          <w:rFonts w:ascii="Times New Roman" w:hAnsi="Times New Roman" w:cs="Times New Roman"/>
+          <w:lang w:val="vi-VN"/>
+        </w:rPr>
+      </w:pPr>
+      <w:r>
+        <w:rPr>
+          <w:rFonts w:ascii="Times New Roman" w:hAnsi="Times New Roman" w:cs="Times New Roman"/>
+          <w:lang w:val="vi-VN"/>
+        </w:rPr>
+        <w:t xml:space="preserve">ptu 0 – 0 Hz </w:t>
+      </w:r>
+    </w:p>
+    <w:p>
+      <w:pPr>
+        <w:rPr>
+          <w:rFonts w:ascii="Times New Roman" w:hAnsi="Times New Roman" w:cs="Times New Roman"/>
+          <w:lang w:val="vi-VN"/>
+        </w:rPr>
+      </w:pPr>
+      <w:r>
+        <w:rPr>
+          <w:rFonts w:ascii="Times New Roman" w:hAnsi="Times New Roman" w:cs="Times New Roman"/>
+          <w:lang w:val="vi-VN"/>
+        </w:rPr>
+        <w:t xml:space="preserve">1 – 1x31.25 Hz </w:t>
+      </w:r>
+    </w:p>
+    <w:p>
+      <w:pPr>
+        <w:rPr>
+          <w:rFonts w:ascii="Times New Roman" w:hAnsi="Times New Roman" w:cs="Times New Roman"/>
+          <w:lang w:val="vi-VN"/>
+        </w:rPr>
+      </w:pPr>
+      <w:r>
+        <w:rPr>
+          <w:rFonts w:ascii="Times New Roman" w:hAnsi="Times New Roman" w:cs="Times New Roman"/>
+          <w:lang w:val="vi-VN"/>
+        </w:rPr>
+        <w:t>2 – 2x31.25 Hz</w:t>
+      </w:r>
+    </w:p>
+    <w:p>
+      <w:pPr>
+        <w:rPr>
+          <w:rFonts w:ascii="Times New Roman" w:hAnsi="Times New Roman" w:cs="Times New Roman"/>
+          <w:lang w:val="vi-VN"/>
+        </w:rPr>
+      </w:pPr>
+      <w:r>
+        <w:rPr>
+          <w:rFonts w:ascii="Times New Roman" w:hAnsi="Times New Roman" w:cs="Times New Roman"/>
+          <w:lang w:val="vi-VN"/>
+        </w:rPr>
+        <w:t>....</w:t>
+      </w:r>
+    </w:p>
+    <w:p>
+      <w:pPr>
+        <w:rPr>
+          <w:rFonts w:ascii="Times New Roman" w:hAnsi="Times New Roman" w:cs="Times New Roman"/>
+          <w:lang w:val="vi-VN"/>
+        </w:rPr>
+      </w:pPr>
+      <w:r>
+        <w:rPr>
+          <w:rFonts w:ascii="Times New Roman" w:hAnsi="Times New Roman" w:cs="Times New Roman"/>
+          <w:lang w:val="vi-VN"/>
+        </w:rPr>
+        <w:t xml:space="preserve">256 – 256x31.25 = 8000 Hz  </w:t>
+      </w:r>
+    </w:p>
+    <w:p>
+      <w:pPr>
+        <w:rPr>
+          <w:rFonts w:ascii="Times New Roman" w:hAnsi="Times New Roman" w:cs="Times New Roman"/>
+        </w:rPr>
+      </w:pPr>
+      <w:r>
+        <w:rPr>
+          <w:rFonts w:ascii="Times New Roman" w:hAnsi="Times New Roman" w:cs="Times New Roman"/>
+          <w:lang w:val="vi-VN"/>
+        </w:rPr>
+        <w:t xml:space="preserve">- Quy định của thuật toán fft: Fast Forier Transform thì chiều dài của một frame bắt buộc : 2^n, frame của mình là 400 mẫu, cắt 400 mẫu này ra và thêm 112 con số 0 để frame có chiều dài 512. (pad zeros) </w:t>
+      </w:r>
     </w:p>
     <w:p>
       <w:pPr>
@@ -1943,7 +1970,6 @@
   <w:style w:type="character" w:default="1" w:styleId="DefaultParagraphFont">
     <w:name w:val="Default Paragraph Font"/>
     <w:uiPriority w:val="1"/>
-    <w:semiHidden/>
     <w:unhideWhenUsed/>
   </w:style>
   <w:style w:type="table" w:default="1" w:styleId="TableNormal">

</xml_diff>